<commit_message>
add video live to website
</commit_message>
<xml_diff>
--- a/report/Báo cáo v0.1.docx
+++ b/report/Báo cáo v0.1.docx
@@ -233,8 +233,10 @@
           <w:szCs w:val="44"/>
           <w:lang w:val="en-GB"/>
         </w:rPr>
-        <w:t>NGUYÊN CỨU</w:t>
-      </w:r>
+        <w:t>XÂY DỰNG ỨNG DỤNG HỌC TIẾNG ANH DÙNG GIẢI THUẬT PHÂN LỚP DỮ LIỆ</w:t>
+      </w:r>
+      <w:bookmarkStart w:id="1" w:name="_GoBack"/>
+      <w:bookmarkEnd w:id="1"/>
       <w:r>
         <w:rPr>
           <w:b/>
@@ -242,16 +244,7 @@
           <w:szCs w:val="44"/>
           <w:lang w:val="en-GB"/>
         </w:rPr>
-        <w:t xml:space="preserve"> MẠNG NEURAL VÀ </w:t>
-      </w:r>
-      <w:r>
-        <w:rPr>
-          <w:b/>
-          <w:sz w:val="44"/>
-          <w:szCs w:val="44"/>
-          <w:lang w:val="en-GB"/>
-        </w:rPr>
-        <w:t>XÂY DỰNG  ỨNG DỤNG HỖ TRỢ HỌC TIẾNG ANH</w:t>
+        <w:t>U</w:t>
       </w:r>
     </w:p>
     <w:p>
@@ -300,14 +293,6 @@
           <w:lang w:val="en-GB"/>
         </w:rPr>
         <w:tab/>
-      </w:r>
-      <w:r>
-        <w:rPr>
-          <w:b/>
-          <w:sz w:val="28"/>
-          <w:szCs w:val="28"/>
-          <w:lang w:val="en-GB"/>
-        </w:rPr>
         <w:t>Phạm Thị Kim Ngoan</w:t>
       </w:r>
     </w:p>
@@ -327,16 +312,7 @@
           <w:szCs w:val="28"/>
           <w:lang w:val="en-GB"/>
         </w:rPr>
-        <w:t>Sinh viên t</w:t>
-      </w:r>
-      <w:r>
-        <w:rPr>
-          <w:b/>
-          <w:sz w:val="28"/>
-          <w:szCs w:val="28"/>
-          <w:lang w:val="en-GB"/>
-        </w:rPr>
-        <w:t>hực hiện:</w:t>
+        <w:t>Sinh viên thực hiện:</w:t>
       </w:r>
       <w:r>
         <w:rPr>
@@ -382,31 +358,7 @@
         <w:rPr>
           <w:b/>
         </w:rPr>
-        <w:t>55133917</w:t>
-      </w:r>
-      <w:r>
-        <w:rPr>
-          <w:b/>
-        </w:rPr>
-        <w:t xml:space="preserve"> </w:t>
-      </w:r>
-      <w:r>
-        <w:rPr>
-          <w:b/>
-        </w:rPr>
-        <w:t>–</w:t>
-      </w:r>
-      <w:r>
-        <w:rPr>
-          <w:b/>
-        </w:rPr>
-        <w:t xml:space="preserve"> </w:t>
-      </w:r>
-      <w:r>
-        <w:rPr>
-          <w:b/>
-        </w:rPr>
-        <w:t>55.CNTT1</w:t>
+        <w:t>55133917 – 55.CNTT1</w:t>
       </w:r>
     </w:p>
     <w:p>
@@ -459,16 +411,7 @@
           <w:i/>
           <w:lang w:val="en-GB"/>
         </w:rPr>
-        <w:t>Nha Trang</w:t>
-      </w:r>
-      <w:r>
-        <w:rPr>
-          <w:b w:val="0"/>
-          <w:bCs w:val="0"/>
-          <w:i/>
-          <w:lang w:val="en-GB"/>
-        </w:rPr>
-        <w:t xml:space="preserve"> –</w:t>
+        <w:t>Nha Trang –</w:t>
       </w:r>
       <w:bookmarkEnd w:id="0"/>
       <w:r>
@@ -1020,10 +963,7 @@
     </w:p>
     <w:p>
       <w:r>
-        <w:t>Kết luận và hướng phát triển</w:t>
-      </w:r>
-      <w:r>
-        <w:t>…</w:t>
+        <w:t>Kết luận và hướng phát triển…</w:t>
       </w:r>
     </w:p>
     <w:p>
@@ -1043,10 +983,7 @@
         <w:t>DANH MỤC TÀI LIỆU THAM KHẢO</w:t>
       </w:r>
     </w:p>
-    <w:p>
-      <w:bookmarkStart w:id="1" w:name="_GoBack"/>
-      <w:bookmarkEnd w:id="1"/>
-    </w:p>
+    <w:p/>
     <w:p>
       <w:pPr>
         <w:ind w:firstLine="0"/>

</xml_diff>